<commit_message>
detalles finales segunda entrega
</commit_message>
<xml_diff>
--- a/Segunda entrega.docx
+++ b/Segunda entrega.docx
@@ -6313,7 +6313,6 @@
             <w:jc w:val="both"/>
             <w:rPr>
               <w:rFonts w:ascii="Arial" w:hAnsi="Arial" w:cs="Arial"/>
-              <w:u w:val="single"/>
               <w:lang w:val="en-US"/>
             </w:rPr>
           </w:pPr>
@@ -6357,13 +6356,22 @@
             </w:rPr>
             <w:t xml:space="preserve"> </w:t>
           </w:r>
+          <w:hyperlink r:id="rId20" w:history="1">
+            <w:r>
+              <w:rPr>
+                <w:rStyle w:val="Hipervnculo"/>
+                <w:rFonts w:ascii="Arial" w:hAnsi="Arial" w:cs="Arial"/>
+                <w:lang w:val="en-US"/>
+              </w:rPr>
+              <w:t>https://github.com/valrmzl/DASW-PROYECTO-FINAL-VAN</w:t>
+            </w:r>
+          </w:hyperlink>
         </w:p>
         <w:p>
           <w:pPr>
             <w:jc w:val="both"/>
             <w:rPr>
               <w:rFonts w:ascii="Arial" w:hAnsi="Arial" w:cs="Arial"/>
-              <w:color w:val="0563C1" w:themeColor="hyperlink"/>
               <w:u w:val="single"/>
               <w:lang w:val="en-US"/>
             </w:rPr>
@@ -6374,6 +6382,8 @@
             <w:jc w:val="both"/>
             <w:rPr>
               <w:rFonts w:ascii="Arial" w:hAnsi="Arial" w:cs="Arial"/>
+              <w:color w:val="0563C1" w:themeColor="hyperlink"/>
+              <w:u w:val="single"/>
               <w:lang w:val="en-US"/>
             </w:rPr>
           </w:pPr>
@@ -6383,9 +6393,7 @@
             <w:jc w:val="both"/>
             <w:rPr>
               <w:rFonts w:ascii="Arial" w:hAnsi="Arial" w:cs="Arial"/>
-              <w:b/>
-              <w:bCs/>
-              <w:lang w:val="es-ES"/>
+              <w:lang w:val="en-US"/>
             </w:rPr>
           </w:pPr>
         </w:p>
@@ -6399,285 +6407,25 @@
               <w:lang w:val="es-ES"/>
             </w:rPr>
           </w:pPr>
-          <w:r>
-            <w:rPr>
-              <w:rFonts w:ascii="Arial" w:hAnsi="Arial" w:cs="Arial"/>
-              <w:b/>
-              <w:bCs/>
-              <w:lang w:val="es-ES"/>
-            </w:rPr>
-            <w:t>Conclusiones:</w:t>
-          </w:r>
         </w:p>
         <w:p>
           <w:pPr>
             <w:jc w:val="both"/>
             <w:rPr>
               <w:rFonts w:ascii="Arial" w:hAnsi="Arial" w:cs="Arial"/>
-              <w:sz w:val="24"/>
-              <w:szCs w:val="24"/>
+              <w:b/>
+              <w:bCs/>
               <w:lang w:val="es-ES"/>
             </w:rPr>
           </w:pPr>
           <w:r>
             <w:rPr>
               <w:rFonts w:ascii="Arial" w:hAnsi="Arial" w:cs="Arial"/>
-              <w:sz w:val="24"/>
-              <w:szCs w:val="24"/>
-              <w:lang w:val="es-ES"/>
-            </w:rPr>
-            <w:t>Ana:</w:t>
-          </w:r>
-          <w:r>
-            <w:rPr>
-              <w:rFonts w:ascii="Arial" w:hAnsi="Arial" w:cs="Arial"/>
-              <w:sz w:val="24"/>
-              <w:szCs w:val="24"/>
-              <w:lang w:val="es-ES"/>
-            </w:rPr>
-            <w:t xml:space="preserve"> </w:t>
-          </w:r>
-          <w:r>
-            <w:rPr>
-              <w:rFonts w:ascii="Arial" w:hAnsi="Arial" w:cs="Arial"/>
-              <w:sz w:val="24"/>
-              <w:szCs w:val="24"/>
-              <w:lang w:val="es-ES"/>
-            </w:rPr>
-            <w:t xml:space="preserve">Me gustó realizar esta parte del proyecto, porque en sí es lo más fácil. Aunque ahora que ya sabemos que es lo que sigue y </w:t>
-          </w:r>
-          <w:r>
-            <w:rPr>
-              <w:rFonts w:ascii="Arial" w:hAnsi="Arial" w:cs="Arial"/>
-              <w:sz w:val="24"/>
-              <w:szCs w:val="24"/>
-              <w:lang w:val="es-ES"/>
-            </w:rPr>
-            <w:t>cómo</w:t>
-          </w:r>
-          <w:r>
-            <w:rPr>
-              <w:rFonts w:ascii="Arial" w:hAnsi="Arial" w:cs="Arial"/>
-              <w:sz w:val="24"/>
-              <w:szCs w:val="24"/>
-              <w:lang w:val="es-ES"/>
-            </w:rPr>
-            <w:t xml:space="preserve"> hacer para que sea dinámica, creo </w:t>
-          </w:r>
-          <w:r>
-            <w:rPr>
-              <w:rFonts w:ascii="Arial" w:hAnsi="Arial" w:cs="Arial"/>
-              <w:sz w:val="24"/>
-              <w:szCs w:val="24"/>
-              <w:lang w:val="es-ES"/>
-            </w:rPr>
-            <w:t>que,</w:t>
-          </w:r>
-          <w:r>
-            <w:rPr>
-              <w:rFonts w:ascii="Arial" w:hAnsi="Arial" w:cs="Arial"/>
-              <w:sz w:val="24"/>
-              <w:szCs w:val="24"/>
-              <w:lang w:val="es-ES"/>
-            </w:rPr>
-            <w:t xml:space="preserve"> si tomamos eso en cuenta </w:t>
-          </w:r>
-          <w:r>
-            <w:rPr>
-              <w:rFonts w:ascii="Arial" w:hAnsi="Arial" w:cs="Arial"/>
-              <w:sz w:val="24"/>
-              <w:szCs w:val="24"/>
-              <w:lang w:val="es-ES"/>
-            </w:rPr>
-            <w:t>al</w:t>
-          </w:r>
-          <w:r>
-            <w:rPr>
-              <w:rFonts w:ascii="Arial" w:hAnsi="Arial" w:cs="Arial"/>
-              <w:sz w:val="24"/>
-              <w:szCs w:val="24"/>
-              <w:lang w:val="es-ES"/>
-            </w:rPr>
-            <w:t xml:space="preserve"> momento de hacer el </w:t>
-          </w:r>
-          <w:r>
-            <w:rPr>
-              <w:rFonts w:ascii="Arial" w:hAnsi="Arial" w:cs="Arial"/>
-              <w:sz w:val="24"/>
-              <w:szCs w:val="24"/>
-              <w:lang w:val="es-ES"/>
-            </w:rPr>
-            <w:t>c</w:t>
-          </w:r>
-          <w:r>
-            <w:rPr>
-              <w:rFonts w:ascii="Arial" w:hAnsi="Arial" w:cs="Arial"/>
-              <w:sz w:val="24"/>
-              <w:szCs w:val="24"/>
-              <w:lang w:val="es-ES"/>
-            </w:rPr>
-            <w:t>ódigo</w:t>
-          </w:r>
-          <w:r>
-            <w:rPr>
-              <w:rFonts w:ascii="Arial" w:hAnsi="Arial" w:cs="Arial"/>
-              <w:sz w:val="24"/>
-              <w:szCs w:val="24"/>
-              <w:lang w:val="es-ES"/>
-            </w:rPr>
-            <w:t xml:space="preserve">, sobre todo en la parte de los </w:t>
-          </w:r>
-          <w:proofErr w:type="spellStart"/>
-          <w:r>
-            <w:rPr>
-              <w:rFonts w:ascii="Arial" w:hAnsi="Arial" w:cs="Arial"/>
-              <w:sz w:val="24"/>
-              <w:szCs w:val="24"/>
-              <w:lang w:val="es-ES"/>
-            </w:rPr>
-            <w:t>divs</w:t>
-          </w:r>
-          <w:proofErr w:type="spellEnd"/>
-          <w:r>
-            <w:rPr>
-              <w:rFonts w:ascii="Arial" w:hAnsi="Arial" w:cs="Arial"/>
-              <w:sz w:val="24"/>
-              <w:szCs w:val="24"/>
-              <w:lang w:val="es-ES"/>
-            </w:rPr>
-            <w:t xml:space="preserve"> y los </w:t>
-          </w:r>
-          <w:proofErr w:type="spellStart"/>
-          <w:r>
-            <w:rPr>
-              <w:rFonts w:ascii="Arial" w:hAnsi="Arial" w:cs="Arial"/>
-              <w:sz w:val="24"/>
-              <w:szCs w:val="24"/>
-              <w:lang w:val="es-ES"/>
-            </w:rPr>
-            <w:t>ids</w:t>
-          </w:r>
-          <w:proofErr w:type="spellEnd"/>
-          <w:r>
-            <w:rPr>
-              <w:rFonts w:ascii="Arial" w:hAnsi="Arial" w:cs="Arial"/>
-              <w:sz w:val="24"/>
-              <w:szCs w:val="24"/>
-              <w:lang w:val="es-ES"/>
-            </w:rPr>
-            <w:t xml:space="preserve"> de cada elemento. </w:t>
-          </w:r>
-          <w:r>
-            <w:rPr>
-              <w:rFonts w:ascii="Arial" w:hAnsi="Arial" w:cs="Arial"/>
-              <w:sz w:val="24"/>
-              <w:szCs w:val="24"/>
-              <w:lang w:val="es-ES"/>
-            </w:rPr>
-            <w:t xml:space="preserve">Creo </w:t>
-          </w:r>
-          <w:r>
-            <w:rPr>
-              <w:rFonts w:ascii="Arial" w:hAnsi="Arial" w:cs="Arial"/>
-              <w:sz w:val="24"/>
-              <w:szCs w:val="24"/>
-              <w:lang w:val="es-ES"/>
-            </w:rPr>
-            <w:t>que,</w:t>
-          </w:r>
-          <w:r>
-            <w:rPr>
-              <w:rFonts w:ascii="Arial" w:hAnsi="Arial" w:cs="Arial"/>
-              <w:sz w:val="24"/>
-              <w:szCs w:val="24"/>
-              <w:lang w:val="es-ES"/>
-            </w:rPr>
-            <w:t xml:space="preserve"> si logramos que la página se viera muy bien, y eso fue gracias a que usamos varios </w:t>
-          </w:r>
-          <w:proofErr w:type="spellStart"/>
-          <w:r>
-            <w:rPr>
-              <w:rFonts w:ascii="Arial" w:hAnsi="Arial" w:cs="Arial"/>
-              <w:sz w:val="24"/>
-              <w:szCs w:val="24"/>
-              <w:lang w:val="es-ES"/>
-            </w:rPr>
-            <w:t>templates</w:t>
-          </w:r>
-          <w:proofErr w:type="spellEnd"/>
-          <w:r>
-            <w:rPr>
-              <w:rFonts w:ascii="Arial" w:hAnsi="Arial" w:cs="Arial"/>
-              <w:sz w:val="24"/>
-              <w:szCs w:val="24"/>
-              <w:lang w:val="es-ES"/>
-            </w:rPr>
-            <w:t xml:space="preserve"> y los adaptamos a lo que necesitábamos en nuestra página. </w:t>
-          </w:r>
-          <w:r>
-            <w:rPr>
-              <w:rFonts w:ascii="Arial" w:hAnsi="Arial" w:cs="Arial"/>
-              <w:sz w:val="24"/>
-              <w:szCs w:val="24"/>
-              <w:lang w:val="es-ES"/>
-            </w:rPr>
-            <w:t>Además,</w:t>
-          </w:r>
-          <w:r>
-            <w:rPr>
-              <w:rFonts w:ascii="Arial" w:hAnsi="Arial" w:cs="Arial"/>
-              <w:sz w:val="24"/>
-              <w:szCs w:val="24"/>
-              <w:lang w:val="es-ES"/>
-            </w:rPr>
-            <w:t xml:space="preserve"> que </w:t>
-          </w:r>
-          <w:r>
-            <w:rPr>
-              <w:rFonts w:ascii="Arial" w:hAnsi="Arial" w:cs="Arial"/>
-              <w:sz w:val="24"/>
-              <w:szCs w:val="24"/>
-              <w:lang w:val="es-ES"/>
-            </w:rPr>
-            <w:t xml:space="preserve">hubo varias cosas con las que pude trabajar más a fondo en esta entrega y que me ayudaron a </w:t>
-          </w:r>
-          <w:r>
-            <w:rPr>
-              <w:rFonts w:ascii="Arial" w:hAnsi="Arial" w:cs="Arial"/>
-              <w:sz w:val="24"/>
-              <w:szCs w:val="24"/>
-              <w:lang w:val="es-ES"/>
-            </w:rPr>
-            <w:t xml:space="preserve">entenderlas mejor, como por ejemplo el </w:t>
-          </w:r>
-          <w:proofErr w:type="spellStart"/>
-          <w:r>
-            <w:rPr>
-              <w:rFonts w:ascii="Arial" w:hAnsi="Arial" w:cs="Arial"/>
-              <w:sz w:val="24"/>
-              <w:szCs w:val="24"/>
-              <w:lang w:val="es-ES"/>
-            </w:rPr>
-            <w:t>grid</w:t>
-          </w:r>
-          <w:proofErr w:type="spellEnd"/>
-          <w:r>
-            <w:rPr>
-              <w:rFonts w:ascii="Arial" w:hAnsi="Arial" w:cs="Arial"/>
-              <w:sz w:val="24"/>
-              <w:szCs w:val="24"/>
-              <w:lang w:val="es-ES"/>
-            </w:rPr>
-            <w:t xml:space="preserve"> de Bootstrap para añadir elementos y acomodarlos en la página, así como los modales y ligar </w:t>
-          </w:r>
-          <w:r>
-            <w:rPr>
-              <w:rFonts w:ascii="Arial" w:hAnsi="Arial" w:cs="Arial"/>
-              <w:sz w:val="24"/>
-              <w:szCs w:val="24"/>
-              <w:lang w:val="es-ES"/>
-            </w:rPr>
-            <w:t xml:space="preserve">la página para que todo este enlazado. </w:t>
+              <w:b/>
+              <w:bCs/>
+              <w:lang w:val="es-ES"/>
+            </w:rPr>
+            <w:t>Conclusiones:</w:t>
           </w:r>
         </w:p>
         <w:p>
@@ -6697,53 +6445,79 @@
               <w:szCs w:val="24"/>
               <w:lang w:val="es-ES"/>
             </w:rPr>
-            <w:t xml:space="preserve">Valeria: La verdad es que realizar este entregable me gusto mucho, </w:t>
-          </w:r>
-          <w:r>
-            <w:rPr>
-              <w:rFonts w:ascii="Arial" w:hAnsi="Arial" w:cs="Arial"/>
-              <w:sz w:val="24"/>
-              <w:szCs w:val="24"/>
-              <w:lang w:val="es-ES"/>
-            </w:rPr>
-            <w:t xml:space="preserve">se podria decir que hasta lo </w:t>
-          </w:r>
-          <w:r>
-            <w:rPr>
-              <w:rFonts w:ascii="Arial" w:hAnsi="Arial" w:cs="Arial"/>
-              <w:sz w:val="24"/>
-              <w:szCs w:val="24"/>
-              <w:lang w:val="es-ES"/>
-            </w:rPr>
-            <w:t>disfrute</w:t>
-          </w:r>
-          <w:r>
-            <w:rPr>
-              <w:rFonts w:ascii="Arial" w:hAnsi="Arial" w:cs="Arial"/>
-              <w:sz w:val="24"/>
-              <w:szCs w:val="24"/>
-              <w:lang w:val="es-ES"/>
-            </w:rPr>
-            <w:t xml:space="preserve">, pues siempre me ha gustado darle presentación a los proyectos que realizaron. Me parece que cumplimos con los alcances que nos </w:t>
-          </w:r>
-          <w:r>
-            <w:rPr>
-              <w:rFonts w:ascii="Arial" w:hAnsi="Arial" w:cs="Arial"/>
-              <w:sz w:val="24"/>
-              <w:szCs w:val="24"/>
-              <w:lang w:val="es-ES"/>
-            </w:rPr>
-            <w:lastRenderedPageBreak/>
-            <w:t>planteamos en la entrega 1</w:t>
-          </w:r>
-          <w:r>
-            <w:rPr>
-              <w:rFonts w:ascii="Arial" w:hAnsi="Arial" w:cs="Arial"/>
-              <w:sz w:val="24"/>
-              <w:szCs w:val="24"/>
-              <w:lang w:val="es-ES"/>
-            </w:rPr>
-            <w:t>, incluso el diseño de los mo</w:t>
+            <w:t>Ana:</w:t>
+          </w:r>
+          <w:r>
+            <w:rPr>
+              <w:rFonts w:ascii="Arial" w:hAnsi="Arial" w:cs="Arial"/>
+              <w:sz w:val="24"/>
+              <w:szCs w:val="24"/>
+              <w:lang w:val="es-ES"/>
+            </w:rPr>
+            <w:t xml:space="preserve"> </w:t>
+          </w:r>
+          <w:r>
+            <w:rPr>
+              <w:rFonts w:ascii="Arial" w:hAnsi="Arial" w:cs="Arial"/>
+              <w:sz w:val="24"/>
+              <w:szCs w:val="24"/>
+              <w:lang w:val="es-ES"/>
+            </w:rPr>
+            <w:t xml:space="preserve">Me gustó realizar esta parte del proyecto, porque en sí es lo más fácil. Aunque ahora que ya sabemos que es lo que sigue y </w:t>
+          </w:r>
+          <w:r>
+            <w:rPr>
+              <w:rFonts w:ascii="Arial" w:hAnsi="Arial" w:cs="Arial"/>
+              <w:sz w:val="24"/>
+              <w:szCs w:val="24"/>
+              <w:lang w:val="es-ES"/>
+            </w:rPr>
+            <w:t>cómo</w:t>
+          </w:r>
+          <w:r>
+            <w:rPr>
+              <w:rFonts w:ascii="Arial" w:hAnsi="Arial" w:cs="Arial"/>
+              <w:sz w:val="24"/>
+              <w:szCs w:val="24"/>
+              <w:lang w:val="es-ES"/>
+            </w:rPr>
+            <w:t xml:space="preserve"> hacer para que sea dinámica, creo </w:t>
+          </w:r>
+          <w:r>
+            <w:rPr>
+              <w:rFonts w:ascii="Arial" w:hAnsi="Arial" w:cs="Arial"/>
+              <w:sz w:val="24"/>
+              <w:szCs w:val="24"/>
+              <w:lang w:val="es-ES"/>
+            </w:rPr>
+            <w:t>que,</w:t>
+          </w:r>
+          <w:r>
+            <w:rPr>
+              <w:rFonts w:ascii="Arial" w:hAnsi="Arial" w:cs="Arial"/>
+              <w:sz w:val="24"/>
+              <w:szCs w:val="24"/>
+              <w:lang w:val="es-ES"/>
+            </w:rPr>
+            <w:t xml:space="preserve"> si tomamos eso en cuenta </w:t>
+          </w:r>
+          <w:r>
+            <w:rPr>
+              <w:rFonts w:ascii="Arial" w:hAnsi="Arial" w:cs="Arial"/>
+              <w:sz w:val="24"/>
+              <w:szCs w:val="24"/>
+              <w:lang w:val="es-ES"/>
+            </w:rPr>
+            <w:t>al</w:t>
+          </w:r>
+          <w:r>
+            <w:rPr>
+              <w:rFonts w:ascii="Arial" w:hAnsi="Arial" w:cs="Arial"/>
+              <w:sz w:val="24"/>
+              <w:szCs w:val="24"/>
+              <w:lang w:val="es-ES"/>
+            </w:rPr>
+            <w:t xml:space="preserve"> momento de hacer el </w:t>
           </w:r>
           <w:r>
             <w:rPr>
@@ -6761,16 +6535,168 @@
               <w:szCs w:val="24"/>
               <w:lang w:val="es-ES"/>
             </w:rPr>
-            <w:t>kups se asemeja bastante. Fue una buena entrega. La mejor parte es que nos coordinamos bastante bien, la carga de trabajo estuvo equilibrada</w:t>
-          </w:r>
-          <w:r>
-            <w:rPr>
-              <w:rFonts w:ascii="Arial" w:hAnsi="Arial" w:cs="Arial"/>
-              <w:sz w:val="24"/>
-              <w:szCs w:val="24"/>
-              <w:lang w:val="es-ES"/>
-            </w:rPr>
-            <w:t>.</w:t>
+            <w:t>ódigo</w:t>
+          </w:r>
+          <w:r>
+            <w:rPr>
+              <w:rFonts w:ascii="Arial" w:hAnsi="Arial" w:cs="Arial"/>
+              <w:sz w:val="24"/>
+              <w:szCs w:val="24"/>
+              <w:lang w:val="es-ES"/>
+            </w:rPr>
+            <w:t xml:space="preserve">, sobre todo en la parte de los </w:t>
+          </w:r>
+          <w:proofErr w:type="spellStart"/>
+          <w:r>
+            <w:rPr>
+              <w:rFonts w:ascii="Arial" w:hAnsi="Arial" w:cs="Arial"/>
+              <w:sz w:val="24"/>
+              <w:szCs w:val="24"/>
+              <w:lang w:val="es-ES"/>
+            </w:rPr>
+            <w:t>divs</w:t>
+          </w:r>
+          <w:proofErr w:type="spellEnd"/>
+          <w:r>
+            <w:rPr>
+              <w:rFonts w:ascii="Arial" w:hAnsi="Arial" w:cs="Arial"/>
+              <w:sz w:val="24"/>
+              <w:szCs w:val="24"/>
+              <w:lang w:val="es-ES"/>
+            </w:rPr>
+            <w:t xml:space="preserve"> y los </w:t>
+          </w:r>
+          <w:proofErr w:type="spellStart"/>
+          <w:r>
+            <w:rPr>
+              <w:rFonts w:ascii="Arial" w:hAnsi="Arial" w:cs="Arial"/>
+              <w:sz w:val="24"/>
+              <w:szCs w:val="24"/>
+              <w:lang w:val="es-ES"/>
+            </w:rPr>
+            <w:t>ids</w:t>
+          </w:r>
+          <w:proofErr w:type="spellEnd"/>
+          <w:r>
+            <w:rPr>
+              <w:rFonts w:ascii="Arial" w:hAnsi="Arial" w:cs="Arial"/>
+              <w:sz w:val="24"/>
+              <w:szCs w:val="24"/>
+              <w:lang w:val="es-ES"/>
+            </w:rPr>
+            <w:t xml:space="preserve"> de cada elemento. </w:t>
+          </w:r>
+          <w:r>
+            <w:rPr>
+              <w:rFonts w:ascii="Arial" w:hAnsi="Arial" w:cs="Arial"/>
+              <w:sz w:val="24"/>
+              <w:szCs w:val="24"/>
+              <w:lang w:val="es-ES"/>
+            </w:rPr>
+            <w:t xml:space="preserve">Creo </w:t>
+          </w:r>
+          <w:r>
+            <w:rPr>
+              <w:rFonts w:ascii="Arial" w:hAnsi="Arial" w:cs="Arial"/>
+              <w:sz w:val="24"/>
+              <w:szCs w:val="24"/>
+              <w:lang w:val="es-ES"/>
+            </w:rPr>
+            <w:t>que,</w:t>
+          </w:r>
+          <w:r>
+            <w:rPr>
+              <w:rFonts w:ascii="Arial" w:hAnsi="Arial" w:cs="Arial"/>
+              <w:sz w:val="24"/>
+              <w:szCs w:val="24"/>
+              <w:lang w:val="es-ES"/>
+            </w:rPr>
+            <w:t xml:space="preserve"> si logramos que la página se viera muy bien, y eso fue gracias a que usamos varios </w:t>
+          </w:r>
+          <w:proofErr w:type="spellStart"/>
+          <w:r>
+            <w:rPr>
+              <w:rFonts w:ascii="Arial" w:hAnsi="Arial" w:cs="Arial"/>
+              <w:sz w:val="24"/>
+              <w:szCs w:val="24"/>
+              <w:lang w:val="es-ES"/>
+            </w:rPr>
+            <w:t>templates</w:t>
+          </w:r>
+          <w:proofErr w:type="spellEnd"/>
+          <w:r>
+            <w:rPr>
+              <w:rFonts w:ascii="Arial" w:hAnsi="Arial" w:cs="Arial"/>
+              <w:sz w:val="24"/>
+              <w:szCs w:val="24"/>
+              <w:lang w:val="es-ES"/>
+            </w:rPr>
+            <w:t xml:space="preserve"> y los adaptamos a lo que necesitábamos en nuestra página. </w:t>
+          </w:r>
+          <w:r>
+            <w:rPr>
+              <w:rFonts w:ascii="Arial" w:hAnsi="Arial" w:cs="Arial"/>
+              <w:sz w:val="24"/>
+              <w:szCs w:val="24"/>
+              <w:lang w:val="es-ES"/>
+            </w:rPr>
+            <w:t>Además,</w:t>
+          </w:r>
+          <w:r>
+            <w:rPr>
+              <w:rFonts w:ascii="Arial" w:hAnsi="Arial" w:cs="Arial"/>
+              <w:sz w:val="24"/>
+              <w:szCs w:val="24"/>
+              <w:lang w:val="es-ES"/>
+            </w:rPr>
+            <w:t xml:space="preserve"> que </w:t>
+          </w:r>
+          <w:r>
+            <w:rPr>
+              <w:rFonts w:ascii="Arial" w:hAnsi="Arial" w:cs="Arial"/>
+              <w:sz w:val="24"/>
+              <w:szCs w:val="24"/>
+              <w:lang w:val="es-ES"/>
+            </w:rPr>
+            <w:t xml:space="preserve">hubo varias cosas con las que pude trabajar más a fondo en esta entrega y que me ayudaron a </w:t>
+          </w:r>
+          <w:r>
+            <w:rPr>
+              <w:rFonts w:ascii="Arial" w:hAnsi="Arial" w:cs="Arial"/>
+              <w:sz w:val="24"/>
+              <w:szCs w:val="24"/>
+              <w:lang w:val="es-ES"/>
+            </w:rPr>
+            <w:t xml:space="preserve">entenderlas mejor, como por ejemplo el </w:t>
+          </w:r>
+          <w:proofErr w:type="spellStart"/>
+          <w:r>
+            <w:rPr>
+              <w:rFonts w:ascii="Arial" w:hAnsi="Arial" w:cs="Arial"/>
+              <w:sz w:val="24"/>
+              <w:szCs w:val="24"/>
+              <w:lang w:val="es-ES"/>
+            </w:rPr>
+            <w:t>grid</w:t>
+          </w:r>
+          <w:proofErr w:type="spellEnd"/>
+          <w:r>
+            <w:rPr>
+              <w:rFonts w:ascii="Arial" w:hAnsi="Arial" w:cs="Arial"/>
+              <w:sz w:val="24"/>
+              <w:szCs w:val="24"/>
+              <w:lang w:val="es-ES"/>
+            </w:rPr>
+            <w:t xml:space="preserve"> de Bootstrap para añadir elementos y acomodarlos en la página, así como los modales y ligar </w:t>
+          </w:r>
+          <w:r>
+            <w:rPr>
+              <w:rFonts w:ascii="Arial" w:hAnsi="Arial" w:cs="Arial"/>
+              <w:sz w:val="24"/>
+              <w:szCs w:val="24"/>
+              <w:lang w:val="es-ES"/>
+            </w:rPr>
+            <w:t xml:space="preserve">la página para que todo este enlazado. </w:t>
           </w:r>
         </w:p>
         <w:p>
@@ -6783,6 +6709,90 @@
               <w:lang w:val="es-ES"/>
             </w:rPr>
           </w:pPr>
+          <w:r>
+            <w:rPr>
+              <w:rFonts w:ascii="Arial" w:hAnsi="Arial" w:cs="Arial"/>
+              <w:sz w:val="24"/>
+              <w:szCs w:val="24"/>
+              <w:lang w:val="es-ES"/>
+            </w:rPr>
+            <w:lastRenderedPageBreak/>
+            <w:t xml:space="preserve">Valeria: La verdad es que realizar este entregable me gusto mucho, </w:t>
+          </w:r>
+          <w:r>
+            <w:rPr>
+              <w:rFonts w:ascii="Arial" w:hAnsi="Arial" w:cs="Arial"/>
+              <w:sz w:val="24"/>
+              <w:szCs w:val="24"/>
+              <w:lang w:val="es-ES"/>
+            </w:rPr>
+            <w:t xml:space="preserve">se podria decir que hasta lo </w:t>
+          </w:r>
+          <w:r>
+            <w:rPr>
+              <w:rFonts w:ascii="Arial" w:hAnsi="Arial" w:cs="Arial"/>
+              <w:sz w:val="24"/>
+              <w:szCs w:val="24"/>
+              <w:lang w:val="es-ES"/>
+            </w:rPr>
+            <w:t>disfrute</w:t>
+          </w:r>
+          <w:r>
+            <w:rPr>
+              <w:rFonts w:ascii="Arial" w:hAnsi="Arial" w:cs="Arial"/>
+              <w:sz w:val="24"/>
+              <w:szCs w:val="24"/>
+              <w:lang w:val="es-ES"/>
+            </w:rPr>
+            <w:t>, pues siempre me ha gustado darle presentación a los proyectos que realizaron. Me parece que cumplimos con los alcances que nos planteamos en la entrega 1</w:t>
+          </w:r>
+          <w:r>
+            <w:rPr>
+              <w:rFonts w:ascii="Arial" w:hAnsi="Arial" w:cs="Arial"/>
+              <w:sz w:val="24"/>
+              <w:szCs w:val="24"/>
+              <w:lang w:val="es-ES"/>
+            </w:rPr>
+            <w:t>, incluso el diseño de los mo</w:t>
+          </w:r>
+          <w:r>
+            <w:rPr>
+              <w:rFonts w:ascii="Arial" w:hAnsi="Arial" w:cs="Arial"/>
+              <w:sz w:val="24"/>
+              <w:szCs w:val="24"/>
+              <w:lang w:val="es-ES"/>
+            </w:rPr>
+            <w:t>c</w:t>
+          </w:r>
+          <w:r>
+            <w:rPr>
+              <w:rFonts w:ascii="Arial" w:hAnsi="Arial" w:cs="Arial"/>
+              <w:sz w:val="24"/>
+              <w:szCs w:val="24"/>
+              <w:lang w:val="es-ES"/>
+            </w:rPr>
+            <w:t>kups se asemeja bastante. Fue una buena entrega. La mejor parte es que nos coordinamos bastante bien, la carga de trabajo estuvo equilibrada</w:t>
+          </w:r>
+          <w:r>
+            <w:rPr>
+              <w:rFonts w:ascii="Arial" w:hAnsi="Arial" w:cs="Arial"/>
+              <w:sz w:val="24"/>
+              <w:szCs w:val="24"/>
+              <w:lang w:val="es-ES"/>
+            </w:rPr>
+            <w:t>.</w:t>
+          </w:r>
+        </w:p>
+        <w:p>
+          <w:pPr>
+            <w:jc w:val="both"/>
+            <w:rPr>
+              <w:rFonts w:ascii="Arial" w:hAnsi="Arial" w:cs="Arial"/>
+              <w:sz w:val="24"/>
+              <w:szCs w:val="24"/>
+              <w:lang w:val="es-ES"/>
+            </w:rPr>
+          </w:pPr>
           <w:proofErr w:type="spellStart"/>
           <w:r>
             <w:rPr>
@@ -6962,14 +6972,25 @@
             </w:rPr>
             <w:t xml:space="preserve"> </w:t>
           </w:r>
-          <w:r>
-            <w:rPr>
-              <w:rFonts w:ascii="Arial" w:hAnsi="Arial" w:cs="Arial"/>
-              <w:sz w:val="24"/>
-              <w:szCs w:val="24"/>
-              <w:lang w:val="es-ES"/>
-            </w:rPr>
-            <w:t>Además creo que se trabajó bastante bien con el equipo, ya que tuvimos algunas reuniones virtuales principalmente para ponernos de acuerdo</w:t>
+          <w:proofErr w:type="gramStart"/>
+          <w:r>
+            <w:rPr>
+              <w:rFonts w:ascii="Arial" w:hAnsi="Arial" w:cs="Arial"/>
+              <w:sz w:val="24"/>
+              <w:szCs w:val="24"/>
+              <w:lang w:val="es-ES"/>
+            </w:rPr>
+            <w:t>Además</w:t>
+          </w:r>
+          <w:proofErr w:type="gramEnd"/>
+          <w:r>
+            <w:rPr>
+              <w:rFonts w:ascii="Arial" w:hAnsi="Arial" w:cs="Arial"/>
+              <w:sz w:val="24"/>
+              <w:szCs w:val="24"/>
+              <w:lang w:val="es-ES"/>
+            </w:rPr>
+            <w:t xml:space="preserve"> creo que se trabajó bastante bien con el equipo, ya que tuvimos algunas reuniones virtuales principalmente para ponernos de acuerdo</w:t>
           </w:r>
           <w:r>
             <w:rPr>

</xml_diff>